<commit_message>
1. make preliminary report 2. divide the notebooks to avoid asynchronization 3. upload features csv files
</commit_message>
<xml_diff>
--- a/hw5/dry_alex/dry.docx
+++ b/hw5/dry_alex/dry.docx
@@ -2,6 +2,14 @@
 <file path=word/document.xml><?xml version="1.0" encoding="utf-8"?>
 <w:document xmlns:wpc="http://schemas.microsoft.com/office/word/2010/wordprocessingCanvas" xmlns:cx="http://schemas.microsoft.com/office/drawing/2014/chartex" xmlns:cx1="http://schemas.microsoft.com/office/drawing/2015/9/8/chartex" xmlns:cx2="http://schemas.microsoft.com/office/drawing/2015/10/21/chartex" xmlns:cx3="http://schemas.microsoft.com/office/drawing/2016/5/9/chartex" xmlns:cx4="http://schemas.microsoft.com/office/drawing/2016/5/10/chartex" xmlns:cx5="http://schemas.microsoft.com/office/drawing/2016/5/11/chartex" xmlns:cx6="http://schemas.microsoft.com/office/drawing/2016/5/12/chartex" xmlns:cx7="http://schemas.microsoft.com/office/drawing/2016/5/13/chartex" xmlns:cx8="http://schemas.microsoft.com/office/drawing/2016/5/14/chartex" xmlns:mc="http://schemas.openxmlformats.org/markup-compatibility/2006" xmlns:aink="http://schemas.microsoft.com/office/drawing/2016/ink" xmlns:am3d="http://schemas.microsoft.com/office/drawing/2017/model3d" xmlns:o="urn:schemas-microsoft-com:office:office" xmlns:r="http://schemas.openxmlformats.org/officeDocument/2006/relationships" xmlns:m="http://schemas.openxmlformats.org/officeDocument/2006/math" xmlns:v="urn:schemas-microsoft-com:vml" xmlns:wp14="http://schemas.microsoft.com/office/word/2010/wordprocessingDrawing" xmlns:wp="http://schemas.openxmlformats.org/drawingml/2006/wordprocessingDrawing" xmlns:w10="urn:schemas-microsoft-com:office:word" xmlns:w="http://schemas.openxmlformats.org/wordprocessingml/2006/main" xmlns:w14="http://schemas.microsoft.com/office/word/2010/wordml" xmlns:w15="http://schemas.microsoft.com/office/word/2012/wordml" xmlns:w16cex="http://schemas.microsoft.com/office/word/2018/wordml/cex" xmlns:w16cid="http://schemas.microsoft.com/office/word/2016/wordml/cid" xmlns:w16="http://schemas.microsoft.com/office/word/2018/wordml" xmlns:w16se="http://schemas.microsoft.com/office/word/2015/wordml/symex" xmlns:wpg="http://schemas.microsoft.com/office/word/2010/wordprocessingGroup" xmlns:wpi="http://schemas.microsoft.com/office/word/2010/wordprocessingInk" xmlns:wne="http://schemas.microsoft.com/office/word/2006/wordml" xmlns:wps="http://schemas.microsoft.com/office/word/2010/wordprocessingShape" mc:Ignorable="w14 w15 w16se w16cid w16 w16cex wp14">
   <w:body>
+    <w:p>
+      <w:pPr>
+        <w:pStyle w:val="Title"/>
+      </w:pPr>
+      <w:r>
+        <w:t>Homework No. 5</w:t>
+      </w:r>
+    </w:p>
     <w:p>
       <w:pPr>
         <w:rPr>
@@ -14,6 +22,22 @@
           <w:b/>
           <w:bCs/>
         </w:rPr>
+        <w:br w:type="page"/>
+      </w:r>
+    </w:p>
+    <w:p>
+      <w:pPr>
+        <w:rPr>
+          <w:b/>
+          <w:bCs/>
+        </w:rPr>
+      </w:pPr>
+      <w:r>
+        <w:rPr>
+          <w:b/>
+          <w:bCs/>
+        </w:rPr>
+        <w:lastRenderedPageBreak/>
         <w:t>Question 1.</w:t>
       </w:r>
     </w:p>
@@ -2909,19 +2933,11 @@
           <w:rFonts w:eastAsiaTheme="minorEastAsia"/>
         </w:rPr>
       </w:pPr>
-      <w:proofErr w:type="gramStart"/>
       <w:r>
         <w:rPr>
           <w:rFonts w:eastAsiaTheme="minorEastAsia"/>
         </w:rPr>
-        <w:t>So</w:t>
-      </w:r>
-      <w:proofErr w:type="gramEnd"/>
-      <w:r>
-        <w:rPr>
-          <w:rFonts w:eastAsiaTheme="minorEastAsia"/>
-        </w:rPr>
-        <w:t xml:space="preserve"> we get:</w:t>
+        <w:t>So we get:</w:t>
       </w:r>
     </w:p>
     <w:p>
@@ -2998,13 +3014,7 @@
                     <w:rPr>
                       <w:rFonts w:ascii="Cambria Math" w:hAnsi="Cambria Math"/>
                     </w:rPr>
-                    <m:t>i</m:t>
-                  </m:r>
-                  <m:r>
-                    <w:rPr>
-                      <w:rFonts w:ascii="Cambria Math" w:hAnsi="Cambria Math"/>
-                    </w:rPr>
-                    <m:t>∈E</m:t>
+                    <m:t>i∈E</m:t>
                   </m:r>
                 </m:sub>
                 <m:sup/>
@@ -3236,13 +3246,7 @@
             <w:rPr>
               <w:rFonts w:ascii="Cambria Math" w:hAnsi="Cambria Math"/>
             </w:rPr>
-            <m:t>⋅0</m:t>
-          </m:r>
-          <m:r>
-            <w:rPr>
-              <w:rFonts w:ascii="Cambria Math" w:hAnsi="Cambria Math"/>
-            </w:rPr>
-            <m:t xml:space="preserve">+ </m:t>
+            <m:t xml:space="preserve">⋅0+ </m:t>
           </m:r>
           <m:f>
             <m:fPr>
@@ -3270,13 +3274,7 @@
                     <w:rPr>
                       <w:rFonts w:ascii="Cambria Math" w:hAnsi="Cambria Math"/>
                     </w:rPr>
-                    <m:t>i</m:t>
-                  </m:r>
-                  <m:r>
-                    <w:rPr>
-                      <w:rFonts w:ascii="Cambria Math" w:hAnsi="Cambria Math"/>
-                    </w:rPr>
-                    <m:t>∈C</m:t>
+                    <m:t>i∈C</m:t>
                   </m:r>
                 </m:sub>
                 <m:sup/>
@@ -3508,13 +3506,7 @@
             <w:rPr>
               <w:rFonts w:ascii="Cambria Math" w:hAnsi="Cambria Math"/>
             </w:rPr>
-            <m:t xml:space="preserve">⋅1 </m:t>
-          </m:r>
-          <m:r>
-            <w:rPr>
-              <w:rFonts w:ascii="Cambria Math" w:hAnsi="Cambria Math"/>
-            </w:rPr>
-            <m:t xml:space="preserve">= </m:t>
+            <m:t xml:space="preserve">⋅1 = </m:t>
           </m:r>
           <m:f>
             <m:fPr>
@@ -4205,13 +4197,7 @@
                 <w:rPr>
                   <w:rFonts w:ascii="Cambria Math" w:hAnsi="Cambria Math"/>
                 </w:rPr>
-                <m:t>i∈</m:t>
-              </m:r>
-              <m:r>
-                <w:rPr>
-                  <w:rFonts w:ascii="Cambria Math" w:hAnsi="Cambria Math"/>
-                </w:rPr>
-                <m:t>E</m:t>
+                <m:t>i∈E</m:t>
               </m:r>
             </m:sub>
             <m:sup/>
@@ -4341,13 +4327,7 @@
                 <w:rPr>
                   <w:rFonts w:ascii="Cambria Math" w:hAnsi="Cambria Math"/>
                 </w:rPr>
-                <m:t>i∈</m:t>
-              </m:r>
-              <m:r>
-                <w:rPr>
-                  <w:rFonts w:ascii="Cambria Math" w:hAnsi="Cambria Math"/>
-                </w:rPr>
-                <m:t>C</m:t>
+                <m:t>i∈C</m:t>
               </m:r>
             </m:sub>
             <m:sup/>
@@ -5993,19 +5973,11 @@
           <w:rFonts w:eastAsiaTheme="minorEastAsia"/>
         </w:rPr>
       </w:pPr>
-      <w:proofErr w:type="gramStart"/>
       <w:r>
         <w:rPr>
           <w:rFonts w:eastAsiaTheme="minorEastAsia"/>
         </w:rPr>
-        <w:t>So</w:t>
-      </w:r>
-      <w:proofErr w:type="gramEnd"/>
-      <w:r>
-        <w:rPr>
-          <w:rFonts w:eastAsiaTheme="minorEastAsia"/>
-        </w:rPr>
-        <w:t xml:space="preserve"> we get:</w:t>
+        <w:t>So we get:</w:t>
       </w:r>
     </w:p>
     <w:p>
@@ -6991,13 +6963,7 @@
                         <w:rPr>
                           <w:rFonts w:ascii="Cambria Math" w:eastAsiaTheme="minorEastAsia" w:hAnsi="Cambria Math"/>
                         </w:rPr>
-                        <m:t>1</m:t>
-                      </m:r>
-                      <m:r>
-                        <w:rPr>
-                          <w:rFonts w:ascii="Cambria Math" w:eastAsiaTheme="minorEastAsia" w:hAnsi="Cambria Math"/>
-                        </w:rPr>
-                        <m:t>-</m:t>
+                        <m:t>1-</m:t>
                       </m:r>
                       <m:sSub>
                         <m:sSubPr>
@@ -7139,13 +7105,7 @@
                 <w:rPr>
                   <w:rFonts w:ascii="Cambria Math" w:eastAsiaTheme="minorEastAsia" w:hAnsi="Cambria Math"/>
                 </w:rPr>
-                <m:t>1</m:t>
-              </m:r>
-              <m:r>
-                <w:rPr>
-                  <w:rFonts w:ascii="Cambria Math" w:eastAsiaTheme="minorEastAsia" w:hAnsi="Cambria Math"/>
-                </w:rPr>
-                <m:t>-</m:t>
+                <m:t>1-</m:t>
               </m:r>
               <m:sSub>
                 <m:sSubPr>
@@ -8125,6 +8085,40 @@
       <w:color w:val="808080"/>
     </w:rPr>
   </w:style>
+  <w:style w:type="paragraph" w:styleId="Title">
+    <w:name w:val="Title"/>
+    <w:basedOn w:val="Normal"/>
+    <w:next w:val="Normal"/>
+    <w:link w:val="TitleChar"/>
+    <w:uiPriority w:val="10"/>
+    <w:qFormat/>
+    <w:rsid w:val="00E64EE9"/>
+    <w:pPr>
+      <w:spacing w:after="0" w:line="240" w:lineRule="auto"/>
+      <w:contextualSpacing/>
+    </w:pPr>
+    <w:rPr>
+      <w:rFonts w:asciiTheme="majorHAnsi" w:eastAsiaTheme="majorEastAsia" w:hAnsiTheme="majorHAnsi" w:cstheme="majorBidi"/>
+      <w:spacing w:val="-10"/>
+      <w:kern w:val="28"/>
+      <w:sz w:val="56"/>
+      <w:szCs w:val="56"/>
+    </w:rPr>
+  </w:style>
+  <w:style w:type="character" w:customStyle="1" w:styleId="TitleChar">
+    <w:name w:val="Title Char"/>
+    <w:basedOn w:val="DefaultParagraphFont"/>
+    <w:link w:val="Title"/>
+    <w:uiPriority w:val="10"/>
+    <w:rsid w:val="00E64EE9"/>
+    <w:rPr>
+      <w:rFonts w:asciiTheme="majorHAnsi" w:eastAsiaTheme="majorEastAsia" w:hAnsiTheme="majorHAnsi" w:cstheme="majorBidi"/>
+      <w:spacing w:val="-10"/>
+      <w:kern w:val="28"/>
+      <w:sz w:val="56"/>
+      <w:szCs w:val="56"/>
+    </w:rPr>
+  </w:style>
 </w:styles>
 </file>
 

</xml_diff>